<commit_message>
Changed to different source for random number
</commit_message>
<xml_diff>
--- a/Assembler/R32V2020_Peripheral_Memory_Map.docx
+++ b/Assembler/R32V2020_Peripheral_Memory_Map.docx
@@ -31,7 +31,28 @@
           <w:b/>
           <w:sz w:val="28"/>
         </w:rPr>
-        <w:t>2019-07-24</w:t>
+        <w:t>2019-0</w:t>
+      </w:r>
+      <w:r>
+        <w:rPr>
+          <w:b/>
+          <w:sz w:val="28"/>
+        </w:rPr>
+        <w:t>8</w:t>
+      </w:r>
+      <w:r>
+        <w:rPr>
+          <w:b/>
+          <w:sz w:val="28"/>
+        </w:rPr>
+        <w:t>-2</w:t>
+      </w:r>
+      <w:r>
+        <w:rPr>
+          <w:b/>
+          <w:sz w:val="28"/>
+        </w:rPr>
+        <w:t>6</w:t>
       </w:r>
     </w:p>
     <w:tbl>
@@ -143,6 +164,9 @@
             <w:r>
               <w:t>Keyboard Data</w:t>
             </w:r>
+            <w:r>
+              <w:t xml:space="preserve"> (Latched)</w:t>
+            </w:r>
           </w:p>
         </w:tc>
       </w:tr>
@@ -173,6 +197,9 @@
             <w:r>
               <w:t>Keyboard Status</w:t>
             </w:r>
+            <w:r>
+              <w:t xml:space="preserve"> (of Latched)</w:t>
+            </w:r>
           </w:p>
         </w:tc>
       </w:tr>
@@ -247,10 +274,7 @@
               <w:spacing w:after="0" w:line="240" w:lineRule="auto"/>
             </w:pPr>
             <w:r>
-              <w:t xml:space="preserve">x2800-x2FFF </w:t>
-            </w:r>
-            <w:r>
-              <w:t>(2KB)</w:t>
+              <w:t>x2800-x2FFF (2KB)</w:t>
             </w:r>
           </w:p>
         </w:tc>
@@ -296,6 +320,9 @@
             <w:r>
               <w:t>Seven Segment Display</w:t>
             </w:r>
+            <w:r>
+              <w:t xml:space="preserve"> (4 or 8 digits)</w:t>
+            </w:r>
           </w:p>
         </w:tc>
       </w:tr>
@@ -519,6 +546,9 @@
             <w:pPr>
               <w:spacing w:after="0" w:line="240" w:lineRule="auto"/>
             </w:pPr>
+            <w:r>
+              <w:t>X7000-x77ff (2KB)</w:t>
+            </w:r>
           </w:p>
         </w:tc>
         <w:tc>
@@ -530,6 +560,9 @@
             <w:pPr>
               <w:spacing w:after="0" w:line="240" w:lineRule="auto"/>
             </w:pPr>
+            <w:r>
+              <w:t>Keyboard (Polled)</w:t>
+            </w:r>
           </w:p>
         </w:tc>
       </w:tr>
@@ -630,13 +663,7 @@
           <w:rPr>
             <w:rStyle w:val="InternetLink"/>
           </w:rPr>
-          <w:t>Land Boa</w:t>
-        </w:r>
-        <w:r>
-          <w:rPr>
-            <w:rStyle w:val="InternetLink"/>
-          </w:rPr>
-          <w:t>rds EP2C5-DB Board</w:t>
+          <w:t>Land Boards EP2C5-DB Board</w:t>
         </w:r>
       </w:hyperlink>
     </w:p>
@@ -695,13 +722,7 @@
           <w:rPr>
             <w:rStyle w:val="InternetLink"/>
           </w:rPr>
-          <w:t>A-C4E</w:t>
-        </w:r>
-        <w:r>
-          <w:rPr>
-            <w:rStyle w:val="InternetLink"/>
-          </w:rPr>
-          <w:t>10 Board</w:t>
+          <w:t>A-C4E10 Board</w:t>
         </w:r>
       </w:hyperlink>
     </w:p>
@@ -996,7 +1017,7 @@
               <w:jc w:val="center"/>
             </w:pPr>
             <w:r>
-              <w:t>None</w:t>
+              <w:t>2/0</w:t>
             </w:r>
           </w:p>
         </w:tc>
@@ -1011,7 +1032,7 @@
               <w:jc w:val="center"/>
             </w:pPr>
             <w:r>
-              <w:t>None</w:t>
+              <w:t>4</w:t>
             </w:r>
           </w:p>
         </w:tc>
@@ -1110,10 +1131,13 @@
           <w:p>
             <w:pPr>
               <w:spacing w:after="0" w:line="240" w:lineRule="auto"/>
+              <w:jc w:val="center"/>
             </w:pPr>
             <w:r>
               <w:t>1</w:t>
             </w:r>
+            <w:bookmarkStart w:id="0" w:name="_GoBack"/>
+            <w:bookmarkEnd w:id="0"/>
           </w:p>
         </w:tc>
         <w:tc>
@@ -1877,10 +1901,7 @@
         </w:numPr>
       </w:pPr>
       <w:r>
-        <w:t>R32V2020 only suppo</w:t>
-      </w:r>
-      <w:r>
-        <w:t>rts 6 bits</w:t>
+        <w:t>R32V2020 only supports 6 bits</w:t>
       </w:r>
     </w:p>
     <w:p>
@@ -2044,10 +2065,7 @@
         </w:numPr>
       </w:pPr>
       <w:r>
-        <w:t xml:space="preserve">Programmed via the 6850 </w:t>
-      </w:r>
-      <w:r>
-        <w:t>ACIA interface</w:t>
+        <w:t>Programmed via the 6850 ACIA interface</w:t>
       </w:r>
     </w:p>
     <w:p>
@@ -2163,10 +2181,7 @@
         </w:numPr>
       </w:pPr>
       <w:r>
-        <w:t xml:space="preserve">Attach via serial </w:t>
-      </w:r>
-      <w:r>
-        <w:t>cable to FTDI USB-TTL adapter</w:t>
+        <w:t>Attach via serial cable to FTDI USB-TTL adapter</w:t>
       </w:r>
     </w:p>
     <w:p>
@@ -2265,10 +2280,7 @@
         </w:numPr>
       </w:pPr>
       <w:r>
-        <w:t xml:space="preserve">(3) Pushbutton </w:t>
-      </w:r>
-      <w:r>
-        <w:t>switches are de-bounced in hardware</w:t>
+        <w:t>(3) Pushbutton switches are de-bounced in hardware</w:t>
       </w:r>
     </w:p>
     <w:p>
@@ -2364,10 +2376,7 @@
         </w:numPr>
       </w:pPr>
       <w:r>
-        <w:t>One pushbutton (K</w:t>
-      </w:r>
-      <w:r>
-        <w:t>5) resets the CPU</w:t>
+        <w:t>One pushbutton (K5) resets the CPU</w:t>
       </w:r>
     </w:p>
     <w:p>
@@ -2757,7 +2766,6 @@
         </w:tc>
       </w:tr>
     </w:tbl>
-    <w:p/>
     <w:p>
       <w:pPr>
         <w:pStyle w:val="ListParagraph"/>
@@ -2767,13 +2775,17 @@
         </w:numPr>
       </w:pPr>
       <w:r>
-        <w:t>Determi</w:t>
-      </w:r>
-      <w:bookmarkStart w:id="0" w:name="_GoBack"/>
-      <w:bookmarkEnd w:id="0"/>
-      <w:r>
-        <w:t>ne time by reading counter and then re-reading counter.</w:t>
-      </w:r>
+        <w:t>Determine time by reading counter and then re-reading counter.</w:t>
+      </w:r>
+    </w:p>
+    <w:p>
+      <w:pPr>
+        <w:pStyle w:val="ListParagraph"/>
+        <w:numPr>
+          <w:ilvl w:val="0"/>
+          <w:numId w:val="8"/>
+        </w:numPr>
+      </w:pPr>
     </w:p>
     <w:p>
       <w:pPr>
@@ -4847,7 +4859,7 @@
 </file>
 
 <file path=customXml/itemProps1.xml><?xml version="1.0" encoding="utf-8"?>
-<ds:datastoreItem xmlns:ds="http://schemas.openxmlformats.org/officeDocument/2006/customXml" ds:itemID="{CCDFDEE9-699E-4718-BB3F-F19E00194787}">
+<ds:datastoreItem xmlns:ds="http://schemas.openxmlformats.org/officeDocument/2006/customXml" ds:itemID="{87B8F8F8-9DEF-404C-BFFB-3D7F58A858A8}">
   <ds:schemaRefs>
     <ds:schemaRef ds:uri="http://schemas.openxmlformats.org/officeDocument/2006/bibliography"/>
   </ds:schemaRefs>

</xml_diff>

<commit_message>
Got number guessing game working with new PS2 addresses
</commit_message>
<xml_diff>
--- a/Assembler/R32V2020_Peripheral_Memory_Map.docx
+++ b/Assembler/R32V2020_Peripheral_Memory_Map.docx
@@ -162,10 +162,7 @@
               <w:spacing w:after="0" w:line="240" w:lineRule="auto"/>
             </w:pPr>
             <w:r>
-              <w:t>Keyboard Data</w:t>
-            </w:r>
-            <w:r>
-              <w:t xml:space="preserve"> (Latched)</w:t>
+              <w:t>PS/2 Keyboard</w:t>
             </w:r>
           </w:p>
         </w:tc>
@@ -194,12 +191,6 @@
             <w:pPr>
               <w:spacing w:after="0" w:line="240" w:lineRule="auto"/>
             </w:pPr>
-            <w:r>
-              <w:t>Keyboard Status</w:t>
-            </w:r>
-            <w:r>
-              <w:t xml:space="preserve"> (of Latched)</w:t>
-            </w:r>
           </w:p>
         </w:tc>
       </w:tr>
@@ -546,9 +537,6 @@
             <w:pPr>
               <w:spacing w:after="0" w:line="240" w:lineRule="auto"/>
             </w:pPr>
-            <w:r>
-              <w:t>X7000-x77ff (2KB)</w:t>
-            </w:r>
           </w:p>
         </w:tc>
         <w:tc>
@@ -560,9 +548,6 @@
             <w:pPr>
               <w:spacing w:after="0" w:line="240" w:lineRule="auto"/>
             </w:pPr>
-            <w:r>
-              <w:t>Keyboard (Polled)</w:t>
-            </w:r>
           </w:p>
         </w:tc>
       </w:tr>
@@ -1136,8 +1121,6 @@
             <w:r>
               <w:t>1</w:t>
             </w:r>
-            <w:bookmarkStart w:id="0" w:name="_GoBack"/>
-            <w:bookmarkEnd w:id="0"/>
           </w:p>
         </w:tc>
         <w:tc>
@@ -1919,6 +1902,7 @@
       <w:pPr>
         <w:rPr>
           <w:b/>
+          <w:sz w:val="28"/>
         </w:rPr>
       </w:pPr>
       <w:r>
@@ -1927,52 +1911,243 @@
           <w:sz w:val="28"/>
         </w:rPr>
         <w:lastRenderedPageBreak/>
-        <w:t>Keyboard Data</w:t>
-      </w:r>
-    </w:p>
-    <w:p>
-      <w:pPr>
-        <w:pStyle w:val="ListParagraph"/>
-        <w:numPr>
-          <w:ilvl w:val="0"/>
-          <w:numId w:val="2"/>
-        </w:numPr>
-      </w:pPr>
-      <w:r>
-        <w:t>ANSI conversion table</w:t>
-      </w:r>
-    </w:p>
-    <w:p>
-      <w:pPr>
-        <w:pStyle w:val="ListParagraph"/>
-        <w:numPr>
-          <w:ilvl w:val="0"/>
-          <w:numId w:val="2"/>
-        </w:numPr>
-      </w:pPr>
-      <w:r>
-        <w:t>PS/2 Keyboard connector is present on all hardware</w:t>
-      </w:r>
-    </w:p>
-    <w:p>
-      <w:pPr>
-        <w:pStyle w:val="ListParagraph"/>
-        <w:numPr>
-          <w:ilvl w:val="0"/>
-          <w:numId w:val="2"/>
-        </w:numPr>
-      </w:pPr>
-      <w:r>
-        <w:t>8-bits data</w:t>
-      </w:r>
-    </w:p>
-    <w:p>
-      <w:pPr>
+        <w:t>PS/2 Keyboard</w:t>
+      </w:r>
+      <w:r>
         <w:rPr>
           <w:b/>
           <w:sz w:val="28"/>
         </w:rPr>
-      </w:pPr>
+        <w:t xml:space="preserve"> (Latched and unlatched)</w:t>
+      </w:r>
+    </w:p>
+    <w:tbl>
+      <w:tblPr>
+        <w:tblStyle w:val="TableGrid"/>
+        <w:tblW w:w="0" w:type="auto"/>
+        <w:tblLook w:val="04A0" w:firstRow="1" w:lastRow="0" w:firstColumn="1" w:lastColumn="0" w:noHBand="0" w:noVBand="1"/>
+      </w:tblPr>
+      <w:tblGrid>
+        <w:gridCol w:w="1458"/>
+        <w:gridCol w:w="4926"/>
+      </w:tblGrid>
+      <w:tr>
+        <w:tc>
+          <w:tcPr>
+            <w:tcW w:w="1458" w:type="dxa"/>
+          </w:tcPr>
+          <w:p>
+            <w:r>
+              <w:t>Address</w:t>
+            </w:r>
+          </w:p>
+        </w:tc>
+        <w:tc>
+          <w:tcPr>
+            <w:tcW w:w="4926" w:type="dxa"/>
+          </w:tcPr>
+          <w:p>
+            <w:r>
+              <w:t>Function</w:t>
+            </w:r>
+          </w:p>
+        </w:tc>
+      </w:tr>
+      <w:tr>
+        <w:tc>
+          <w:tcPr>
+            <w:tcW w:w="1458" w:type="dxa"/>
+          </w:tcPr>
+          <w:p>
+            <w:r>
+              <w:t>x0800</w:t>
+            </w:r>
+          </w:p>
+        </w:tc>
+        <w:tc>
+          <w:tcPr>
+            <w:tcW w:w="4926" w:type="dxa"/>
+          </w:tcPr>
+          <w:p>
+            <w:r>
+              <w:t>Latched Keyboard Data</w:t>
+            </w:r>
+          </w:p>
+        </w:tc>
+      </w:tr>
+      <w:tr>
+        <w:tc>
+          <w:tcPr>
+            <w:tcW w:w="1458" w:type="dxa"/>
+          </w:tcPr>
+          <w:p>
+            <w:r>
+              <w:t>x0801</w:t>
+            </w:r>
+          </w:p>
+        </w:tc>
+        <w:tc>
+          <w:tcPr>
+            <w:tcW w:w="4926" w:type="dxa"/>
+          </w:tcPr>
+          <w:p>
+            <w:r>
+              <w:t>Latched Keyboard Status</w:t>
+            </w:r>
+          </w:p>
+        </w:tc>
+      </w:tr>
+      <w:tr>
+        <w:tc>
+          <w:tcPr>
+            <w:tcW w:w="1458" w:type="dxa"/>
+          </w:tcPr>
+          <w:p>
+            <w:r>
+              <w:t>x0802</w:t>
+            </w:r>
+          </w:p>
+        </w:tc>
+        <w:tc>
+          <w:tcPr>
+            <w:tcW w:w="4926" w:type="dxa"/>
+          </w:tcPr>
+          <w:p>
+            <w:r>
+              <w:t>Polled Keyboard Data</w:t>
+            </w:r>
+          </w:p>
+        </w:tc>
+      </w:tr>
+      <w:tr>
+        <w:tc>
+          <w:tcPr>
+            <w:tcW w:w="1458" w:type="dxa"/>
+          </w:tcPr>
+          <w:p>
+            <w:r>
+              <w:t>x0803</w:t>
+            </w:r>
+          </w:p>
+        </w:tc>
+        <w:tc>
+          <w:tcPr>
+            <w:tcW w:w="4926" w:type="dxa"/>
+          </w:tcPr>
+          <w:p>
+            <w:r>
+              <w:t>Polled Keyboard Status</w:t>
+            </w:r>
+          </w:p>
+        </w:tc>
+      </w:tr>
+    </w:tbl>
+    <w:p>
+      <w:bookmarkStart w:id="0" w:name="_GoBack"/>
+      <w:bookmarkEnd w:id="0"/>
+    </w:p>
+    <w:p>
+      <w:pPr>
+        <w:rPr>
+          <w:b/>
+        </w:rPr>
+      </w:pPr>
+      <w:r>
+        <w:rPr>
+          <w:b/>
+          <w:sz w:val="28"/>
+        </w:rPr>
+        <w:t xml:space="preserve">Latched </w:t>
+      </w:r>
+      <w:r>
+        <w:rPr>
+          <w:b/>
+          <w:sz w:val="28"/>
+        </w:rPr>
+        <w:t>Keyboard Data</w:t>
+      </w:r>
+    </w:p>
+    <w:p>
+      <w:pPr>
+        <w:pStyle w:val="ListParagraph"/>
+        <w:numPr>
+          <w:ilvl w:val="0"/>
+          <w:numId w:val="2"/>
+        </w:numPr>
+      </w:pPr>
+      <w:r>
+        <w:t xml:space="preserve">Includes PS/2 to ASCII </w:t>
+      </w:r>
+      <w:r>
+        <w:t>conversion table</w:t>
+      </w:r>
+    </w:p>
+    <w:p>
+      <w:pPr>
+        <w:pStyle w:val="ListParagraph"/>
+        <w:numPr>
+          <w:ilvl w:val="0"/>
+          <w:numId w:val="2"/>
+        </w:numPr>
+      </w:pPr>
+      <w:r>
+        <w:t>PS/2 Keyboard connector is present on all hardware</w:t>
+      </w:r>
+    </w:p>
+    <w:p>
+      <w:pPr>
+        <w:pStyle w:val="ListParagraph"/>
+        <w:numPr>
+          <w:ilvl w:val="0"/>
+          <w:numId w:val="2"/>
+        </w:numPr>
+      </w:pPr>
+      <w:r>
+        <w:t>D0</w:t>
+      </w:r>
+      <w:proofErr w:type="gramStart"/>
+      <w:r>
+        <w:t>..</w:t>
+      </w:r>
+      <w:proofErr w:type="gramEnd"/>
+      <w:r>
+        <w:t>d7 = ASCII keyboard data</w:t>
+      </w:r>
+    </w:p>
+    <w:p>
+      <w:pPr>
+        <w:pStyle w:val="ListParagraph"/>
+        <w:numPr>
+          <w:ilvl w:val="0"/>
+          <w:numId w:val="2"/>
+        </w:numPr>
+      </w:pPr>
+      <w:r>
+        <w:t>D8</w:t>
+      </w:r>
+      <w:proofErr w:type="gramStart"/>
+      <w:r>
+        <w:t>..</w:t>
+      </w:r>
+      <w:proofErr w:type="gramEnd"/>
+      <w:r>
+        <w:t>d31 = 0</w:t>
+      </w:r>
+    </w:p>
+    <w:p>
+      <w:pPr>
+        <w:rPr>
+          <w:b/>
+          <w:sz w:val="28"/>
+        </w:rPr>
+      </w:pPr>
+      <w:r>
+        <w:rPr>
+          <w:b/>
+          <w:sz w:val="28"/>
+        </w:rPr>
+        <w:t xml:space="preserve">Latched </w:t>
+      </w:r>
       <w:r>
         <w:rPr>
           <w:b/>
@@ -2027,6 +2202,206 @@
       </w:pPr>
       <w:r>
         <w:t>0 – No data present</w:t>
+      </w:r>
+    </w:p>
+    <w:p>
+      <w:pPr>
+        <w:pStyle w:val="ListParagraph"/>
+        <w:numPr>
+          <w:ilvl w:val="0"/>
+          <w:numId w:val="3"/>
+        </w:numPr>
+      </w:pPr>
+      <w:r>
+        <w:t>D1</w:t>
+      </w:r>
+      <w:proofErr w:type="gramStart"/>
+      <w:r>
+        <w:t>..</w:t>
+      </w:r>
+      <w:proofErr w:type="gramEnd"/>
+      <w:r>
+        <w:t>D31 = 0</w:t>
+      </w:r>
+    </w:p>
+    <w:p>
+      <w:pPr>
+        <w:rPr>
+          <w:b/>
+          <w:sz w:val="28"/>
+        </w:rPr>
+      </w:pPr>
+      <w:r>
+        <w:rPr>
+          <w:b/>
+          <w:sz w:val="28"/>
+        </w:rPr>
+        <w:t>Polled Keyboard Data</w:t>
+      </w:r>
+    </w:p>
+    <w:p>
+      <w:pPr>
+        <w:pStyle w:val="ListParagraph"/>
+        <w:numPr>
+          <w:ilvl w:val="0"/>
+          <w:numId w:val="2"/>
+        </w:numPr>
+      </w:pPr>
+      <w:r>
+        <w:t>Useful for applications like piano keyboard where press/release of key is used</w:t>
+      </w:r>
+    </w:p>
+    <w:p>
+      <w:pPr>
+        <w:pStyle w:val="ListParagraph"/>
+        <w:numPr>
+          <w:ilvl w:val="0"/>
+          <w:numId w:val="2"/>
+        </w:numPr>
+      </w:pPr>
+      <w:r>
+        <w:t>I</w:t>
+      </w:r>
+      <w:r>
+        <w:t>ncludes PS/2 to ASCII conversion table</w:t>
+      </w:r>
+    </w:p>
+    <w:p>
+      <w:pPr>
+        <w:pStyle w:val="ListParagraph"/>
+        <w:numPr>
+          <w:ilvl w:val="0"/>
+          <w:numId w:val="2"/>
+        </w:numPr>
+      </w:pPr>
+      <w:r>
+        <w:t>PS/2 Keyboard connector is present on all hardware</w:t>
+      </w:r>
+    </w:p>
+    <w:p>
+      <w:pPr>
+        <w:pStyle w:val="ListParagraph"/>
+        <w:numPr>
+          <w:ilvl w:val="0"/>
+          <w:numId w:val="2"/>
+        </w:numPr>
+      </w:pPr>
+      <w:r>
+        <w:t>D0</w:t>
+      </w:r>
+      <w:proofErr w:type="gramStart"/>
+      <w:r>
+        <w:t>..</w:t>
+      </w:r>
+      <w:proofErr w:type="gramEnd"/>
+      <w:r>
+        <w:t>d7 = ASCII keyboard data</w:t>
+      </w:r>
+    </w:p>
+    <w:p>
+      <w:pPr>
+        <w:pStyle w:val="ListParagraph"/>
+        <w:numPr>
+          <w:ilvl w:val="0"/>
+          <w:numId w:val="2"/>
+        </w:numPr>
+      </w:pPr>
+      <w:r>
+        <w:t>D8</w:t>
+      </w:r>
+      <w:proofErr w:type="gramStart"/>
+      <w:r>
+        <w:t>..</w:t>
+      </w:r>
+      <w:proofErr w:type="gramEnd"/>
+      <w:r>
+        <w:t>d31 = 0</w:t>
+      </w:r>
+    </w:p>
+    <w:p>
+      <w:pPr>
+        <w:rPr>
+          <w:b/>
+          <w:sz w:val="28"/>
+        </w:rPr>
+      </w:pPr>
+      <w:r>
+        <w:rPr>
+          <w:b/>
+          <w:sz w:val="28"/>
+        </w:rPr>
+        <w:t>Polled Keyboard Status</w:t>
+      </w:r>
+    </w:p>
+    <w:p>
+      <w:pPr>
+        <w:pStyle w:val="ListParagraph"/>
+        <w:numPr>
+          <w:ilvl w:val="0"/>
+          <w:numId w:val="3"/>
+        </w:numPr>
+      </w:pPr>
+      <w:r>
+        <w:t xml:space="preserve">D0 </w:t>
+      </w:r>
+      <w:r>
+        <w:t>–</w:t>
+      </w:r>
+      <w:r>
+        <w:t xml:space="preserve"> </w:t>
+      </w:r>
+      <w:r>
+        <w:t>Key pressed</w:t>
+      </w:r>
+    </w:p>
+    <w:p>
+      <w:pPr>
+        <w:pStyle w:val="ListParagraph"/>
+        <w:numPr>
+          <w:ilvl w:val="1"/>
+          <w:numId w:val="3"/>
+        </w:numPr>
+      </w:pPr>
+      <w:r>
+        <w:t xml:space="preserve">1 = </w:t>
+      </w:r>
+      <w:r>
+        <w:t>Key is being pressed</w:t>
+      </w:r>
+    </w:p>
+    <w:p>
+      <w:pPr>
+        <w:pStyle w:val="ListParagraph"/>
+        <w:numPr>
+          <w:ilvl w:val="1"/>
+          <w:numId w:val="3"/>
+        </w:numPr>
+      </w:pPr>
+      <w:r>
+        <w:t xml:space="preserve">0 – </w:t>
+      </w:r>
+      <w:r>
+        <w:t>Key is not being pressed</w:t>
+      </w:r>
+    </w:p>
+    <w:p>
+      <w:pPr>
+        <w:pStyle w:val="ListParagraph"/>
+        <w:numPr>
+          <w:ilvl w:val="0"/>
+          <w:numId w:val="3"/>
+        </w:numPr>
+      </w:pPr>
+      <w:r>
+        <w:t>D1</w:t>
+      </w:r>
+      <w:proofErr w:type="gramStart"/>
+      <w:r>
+        <w:t>..</w:t>
+      </w:r>
+      <w:proofErr w:type="gramEnd"/>
+      <w:r>
+        <w:t>D31 = 0</w:t>
       </w:r>
     </w:p>
     <w:p>
@@ -4859,7 +5234,7 @@
 </file>
 
 <file path=customXml/itemProps1.xml><?xml version="1.0" encoding="utf-8"?>
-<ds:datastoreItem xmlns:ds="http://schemas.openxmlformats.org/officeDocument/2006/customXml" ds:itemID="{87B8F8F8-9DEF-404C-BFFB-3D7F58A858A8}">
+<ds:datastoreItem xmlns:ds="http://schemas.openxmlformats.org/officeDocument/2006/customXml" ds:itemID="{8E09A4DA-93BC-43FD-800A-5C5D9373AC80}">
   <ds:schemaRefs>
     <ds:schemaRef ds:uri="http://schemas.openxmlformats.org/officeDocument/2006/bibliography"/>
   </ds:schemaRefs>

</xml_diff>

<commit_message>
Re-compiled examples which use PS/2 keyboard for new decoder address
</commit_message>
<xml_diff>
--- a/Assembler/R32V2020_Peripheral_Memory_Map.docx
+++ b/Assembler/R32V2020_Peripheral_Memory_Map.docx
@@ -1935,9 +1935,21 @@
         <w:tc>
           <w:tcPr>
             <w:tcW w:w="1458" w:type="dxa"/>
-          </w:tcPr>
-          <w:p>
-            <w:r>
+            <w:vAlign w:val="bottom"/>
+          </w:tcPr>
+          <w:p>
+            <w:pPr>
+              <w:rPr>
+                <w:b/>
+                <w:sz w:val="24"/>
+              </w:rPr>
+            </w:pPr>
+            <w:bookmarkStart w:id="0" w:name="_GoBack" w:colFirst="0" w:colLast="1"/>
+            <w:r>
+              <w:rPr>
+                <w:b/>
+                <w:sz w:val="24"/>
+              </w:rPr>
               <w:t>Address</w:t>
             </w:r>
           </w:p>
@@ -1945,9 +1957,20 @@
         <w:tc>
           <w:tcPr>
             <w:tcW w:w="4926" w:type="dxa"/>
-          </w:tcPr>
-          <w:p>
-            <w:r>
+            <w:vAlign w:val="bottom"/>
+          </w:tcPr>
+          <w:p>
+            <w:pPr>
+              <w:rPr>
+                <w:b/>
+                <w:sz w:val="24"/>
+              </w:rPr>
+            </w:pPr>
+            <w:r>
+              <w:rPr>
+                <w:b/>
+                <w:sz w:val="24"/>
+              </w:rPr>
               <w:t>Function</w:t>
             </w:r>
           </w:p>
@@ -1957,6 +1980,7 @@
         <w:tc>
           <w:tcPr>
             <w:tcW w:w="1458" w:type="dxa"/>
+            <w:vAlign w:val="bottom"/>
           </w:tcPr>
           <w:p>
             <w:r>
@@ -1967,6 +1991,7 @@
         <w:tc>
           <w:tcPr>
             <w:tcW w:w="4926" w:type="dxa"/>
+            <w:vAlign w:val="bottom"/>
           </w:tcPr>
           <w:p>
             <w:r>
@@ -1979,6 +2004,7 @@
         <w:tc>
           <w:tcPr>
             <w:tcW w:w="1458" w:type="dxa"/>
+            <w:vAlign w:val="bottom"/>
           </w:tcPr>
           <w:p>
             <w:r>
@@ -1989,6 +2015,7 @@
         <w:tc>
           <w:tcPr>
             <w:tcW w:w="4926" w:type="dxa"/>
+            <w:vAlign w:val="bottom"/>
           </w:tcPr>
           <w:p>
             <w:r>
@@ -2001,6 +2028,7 @@
         <w:tc>
           <w:tcPr>
             <w:tcW w:w="1458" w:type="dxa"/>
+            <w:vAlign w:val="bottom"/>
           </w:tcPr>
           <w:p>
             <w:r>
@@ -2011,6 +2039,7 @@
         <w:tc>
           <w:tcPr>
             <w:tcW w:w="4926" w:type="dxa"/>
+            <w:vAlign w:val="bottom"/>
           </w:tcPr>
           <w:p>
             <w:r>
@@ -2023,6 +2052,7 @@
         <w:tc>
           <w:tcPr>
             <w:tcW w:w="1458" w:type="dxa"/>
+            <w:vAlign w:val="bottom"/>
           </w:tcPr>
           <w:p>
             <w:r>
@@ -2033,6 +2063,7 @@
         <w:tc>
           <w:tcPr>
             <w:tcW w:w="4926" w:type="dxa"/>
+            <w:vAlign w:val="bottom"/>
           </w:tcPr>
           <w:p>
             <w:r>
@@ -2041,11 +2072,9 @@
           </w:p>
         </w:tc>
       </w:tr>
+      <w:bookmarkEnd w:id="0"/>
     </w:tbl>
-    <w:p>
-      <w:bookmarkStart w:id="0" w:name="_GoBack"/>
-      <w:bookmarkEnd w:id="0"/>
-    </w:p>
+    <w:p/>
     <w:p>
       <w:pPr>
         <w:rPr>
@@ -5234,7 +5263,7 @@
 </file>
 
 <file path=customXml/itemProps1.xml><?xml version="1.0" encoding="utf-8"?>
-<ds:datastoreItem xmlns:ds="http://schemas.openxmlformats.org/officeDocument/2006/customXml" ds:itemID="{8E09A4DA-93BC-43FD-800A-5C5D9373AC80}">
+<ds:datastoreItem xmlns:ds="http://schemas.openxmlformats.org/officeDocument/2006/customXml" ds:itemID="{B145BBD0-4016-41B6-8D75-F4F7EA568F38}">
   <ds:schemaRefs>
     <ds:schemaRef ds:uri="http://schemas.openxmlformats.org/officeDocument/2006/bibliography"/>
   </ds:schemaRefs>

</xml_diff>

<commit_message>
PS2 Piano keyboard working
</commit_message>
<xml_diff>
--- a/Assembler/R32V2020_Peripheral_Memory_Map.docx
+++ b/Assembler/R32V2020_Peripheral_Memory_Map.docx
@@ -661,19 +661,11 @@
         </w:numPr>
       </w:pPr>
       <w:hyperlink r:id="rId9">
-        <w:proofErr w:type="spellStart"/>
         <w:r>
           <w:rPr>
             <w:rStyle w:val="InternetLink"/>
           </w:rPr>
-          <w:t>ZrTech</w:t>
-        </w:r>
-        <w:proofErr w:type="spellEnd"/>
-        <w:r>
-          <w:rPr>
-            <w:rStyle w:val="InternetLink"/>
-          </w:rPr>
-          <w:t xml:space="preserve"> v2.00 EP4CE6 Board</w:t>
+          <w:t>ZrTech v2.00 EP4CE6 Board</w:t>
         </w:r>
       </w:hyperlink>
     </w:p>
@@ -839,16 +831,8 @@
                 <w:b/>
               </w:rPr>
               <w:br/>
-              <w:t xml:space="preserve">DIP </w:t>
-            </w:r>
-            <w:proofErr w:type="spellStart"/>
-            <w:r>
-              <w:rPr>
-                <w:b/>
-              </w:rPr>
-              <w:t>Sw</w:t>
-            </w:r>
-            <w:proofErr w:type="spellEnd"/>
+              <w:t>DIP Sw</w:t>
+            </w:r>
           </w:p>
         </w:tc>
         <w:tc>
@@ -887,30 +871,8 @@
               <w:rPr>
                 <w:b/>
               </w:rPr>
-              <w:t xml:space="preserve">7 </w:t>
-            </w:r>
-            <w:proofErr w:type="spellStart"/>
-            <w:r>
-              <w:rPr>
-                <w:b/>
-              </w:rPr>
-              <w:t>Seg</w:t>
-            </w:r>
-            <w:proofErr w:type="spellEnd"/>
-            <w:r>
-              <w:rPr>
-                <w:b/>
-              </w:rPr>
-              <w:t xml:space="preserve"> </w:t>
-            </w:r>
-            <w:proofErr w:type="spellStart"/>
-            <w:r>
-              <w:rPr>
-                <w:b/>
-              </w:rPr>
-              <w:t>Disp</w:t>
-            </w:r>
-            <w:proofErr w:type="spellEnd"/>
+              <w:t>7 Seg Disp</w:t>
+            </w:r>
           </w:p>
         </w:tc>
         <w:tc>
@@ -1175,13 +1137,8 @@
             <w:pPr>
               <w:spacing w:after="0" w:line="240" w:lineRule="auto"/>
             </w:pPr>
-            <w:proofErr w:type="spellStart"/>
-            <w:r>
-              <w:t>ZrTech</w:t>
-            </w:r>
-            <w:proofErr w:type="spellEnd"/>
-            <w:r>
-              <w:t xml:space="preserve"> 2.00</w:t>
+            <w:r>
+              <w:t>ZrTech 2.00</w:t>
             </w:r>
           </w:p>
         </w:tc>
@@ -1706,7 +1663,31 @@
           <w:szCs w:val="28"/>
         </w:rPr>
         <w:lastRenderedPageBreak/>
-        <w:t>VGA Display</w:t>
+        <w:t>ANSI (</w:t>
+      </w:r>
+      <w:r>
+        <w:rPr>
+          <w:b/>
+          <w:sz w:val="28"/>
+          <w:szCs w:val="28"/>
+        </w:rPr>
+        <w:t>VGA</w:t>
+      </w:r>
+      <w:r>
+        <w:rPr>
+          <w:b/>
+          <w:sz w:val="28"/>
+          <w:szCs w:val="28"/>
+        </w:rPr>
+        <w:t>)</w:t>
+      </w:r>
+      <w:r>
+        <w:rPr>
+          <w:b/>
+          <w:sz w:val="28"/>
+          <w:szCs w:val="28"/>
+        </w:rPr>
+        <w:t xml:space="preserve"> Display</w:t>
       </w:r>
     </w:p>
     <w:p>
@@ -1718,7 +1699,10 @@
         </w:numPr>
       </w:pPr>
       <w:r>
-        <w:t>Character interface</w:t>
+        <w:t xml:space="preserve">Character </w:t>
+      </w:r>
+      <w:r>
+        <w:t>display</w:t>
       </w:r>
     </w:p>
     <w:p>
@@ -1730,7 +1714,33 @@
         </w:numPr>
       </w:pPr>
       <w:r>
-        <w:t>80 rows, 25 lines</w:t>
+        <w:t>UART style interface</w:t>
+      </w:r>
+    </w:p>
+    <w:p>
+      <w:pPr>
+        <w:pStyle w:val="ListParagraph"/>
+        <w:numPr>
+          <w:ilvl w:val="1"/>
+          <w:numId w:val="1"/>
+        </w:numPr>
+      </w:pPr>
+      <w:r>
+        <w:t>Address offset = 0 – Status</w:t>
+      </w:r>
+      <w:bookmarkStart w:id="0" w:name="_GoBack"/>
+      <w:bookmarkEnd w:id="0"/>
+    </w:p>
+    <w:p>
+      <w:pPr>
+        <w:pStyle w:val="ListParagraph"/>
+        <w:numPr>
+          <w:ilvl w:val="1"/>
+          <w:numId w:val="1"/>
+        </w:numPr>
+      </w:pPr>
+      <w:r>
+        <w:t>Address offset = 1 - Data</w:t>
       </w:r>
     </w:p>
     <w:p>
@@ -1742,13 +1752,20 @@
         </w:numPr>
       </w:pPr>
       <w:r>
-        <w:t xml:space="preserve">Support ANSI escape sequences from Grant Searle’s </w:t>
-      </w:r>
-      <w:proofErr w:type="spellStart"/>
-      <w:r>
-        <w:t>Multicomp</w:t>
-      </w:r>
-      <w:proofErr w:type="spellEnd"/>
+        <w:t>80 rows, 25 lines</w:t>
+      </w:r>
+    </w:p>
+    <w:p>
+      <w:pPr>
+        <w:pStyle w:val="ListParagraph"/>
+        <w:numPr>
+          <w:ilvl w:val="0"/>
+          <w:numId w:val="1"/>
+        </w:numPr>
+      </w:pPr>
+      <w:r>
+        <w:t>Support ANSI escape sequences from Grant Searle’s Multicomp</w:t>
+      </w:r>
     </w:p>
     <w:p>
       <w:pPr>
@@ -1935,7 +1952,7 @@
         <w:tc>
           <w:tcPr>
             <w:tcW w:w="1458" w:type="dxa"/>
-            <w:vAlign w:val="bottom"/>
+            <w:vAlign w:val="center"/>
           </w:tcPr>
           <w:p>
             <w:pPr>
@@ -1944,7 +1961,6 @@
                 <w:sz w:val="24"/>
               </w:rPr>
             </w:pPr>
-            <w:bookmarkStart w:id="0" w:name="_GoBack" w:colFirst="0" w:colLast="1"/>
             <w:r>
               <w:rPr>
                 <w:b/>
@@ -1957,7 +1973,7 @@
         <w:tc>
           <w:tcPr>
             <w:tcW w:w="4926" w:type="dxa"/>
-            <w:vAlign w:val="bottom"/>
+            <w:vAlign w:val="center"/>
           </w:tcPr>
           <w:p>
             <w:pPr>
@@ -1980,7 +1996,7 @@
         <w:tc>
           <w:tcPr>
             <w:tcW w:w="1458" w:type="dxa"/>
-            <w:vAlign w:val="bottom"/>
+            <w:vAlign w:val="center"/>
           </w:tcPr>
           <w:p>
             <w:r>
@@ -1991,7 +2007,7 @@
         <w:tc>
           <w:tcPr>
             <w:tcW w:w="4926" w:type="dxa"/>
-            <w:vAlign w:val="bottom"/>
+            <w:vAlign w:val="center"/>
           </w:tcPr>
           <w:p>
             <w:r>
@@ -2004,7 +2020,7 @@
         <w:tc>
           <w:tcPr>
             <w:tcW w:w="1458" w:type="dxa"/>
-            <w:vAlign w:val="bottom"/>
+            <w:vAlign w:val="center"/>
           </w:tcPr>
           <w:p>
             <w:r>
@@ -2015,7 +2031,7 @@
         <w:tc>
           <w:tcPr>
             <w:tcW w:w="4926" w:type="dxa"/>
-            <w:vAlign w:val="bottom"/>
+            <w:vAlign w:val="center"/>
           </w:tcPr>
           <w:p>
             <w:r>
@@ -2025,10 +2041,13 @@
         </w:tc>
       </w:tr>
       <w:tr>
+        <w:trPr>
+          <w:trHeight w:val="70"/>
+        </w:trPr>
         <w:tc>
           <w:tcPr>
             <w:tcW w:w="1458" w:type="dxa"/>
-            <w:vAlign w:val="bottom"/>
+            <w:vAlign w:val="center"/>
           </w:tcPr>
           <w:p>
             <w:r>
@@ -2039,7 +2058,7 @@
         <w:tc>
           <w:tcPr>
             <w:tcW w:w="4926" w:type="dxa"/>
-            <w:vAlign w:val="bottom"/>
+            <w:vAlign w:val="center"/>
           </w:tcPr>
           <w:p>
             <w:r>
@@ -2049,10 +2068,13 @@
         </w:tc>
       </w:tr>
       <w:tr>
+        <w:trPr>
+          <w:trHeight w:val="70"/>
+        </w:trPr>
         <w:tc>
           <w:tcPr>
             <w:tcW w:w="1458" w:type="dxa"/>
-            <w:vAlign w:val="bottom"/>
+            <w:vAlign w:val="center"/>
           </w:tcPr>
           <w:p>
             <w:r>
@@ -2063,7 +2085,7 @@
         <w:tc>
           <w:tcPr>
             <w:tcW w:w="4926" w:type="dxa"/>
-            <w:vAlign w:val="bottom"/>
+            <w:vAlign w:val="center"/>
           </w:tcPr>
           <w:p>
             <w:r>
@@ -2072,7 +2094,6 @@
           </w:p>
         </w:tc>
       </w:tr>
-      <w:bookmarkEnd w:id="0"/>
     </w:tbl>
     <w:p/>
     <w:p>
@@ -2132,15 +2153,7 @@
         </w:numPr>
       </w:pPr>
       <w:r>
-        <w:t>D0</w:t>
-      </w:r>
-      <w:proofErr w:type="gramStart"/>
-      <w:r>
-        <w:t>..</w:t>
-      </w:r>
-      <w:proofErr w:type="gramEnd"/>
-      <w:r>
-        <w:t>d7 = ASCII keyboard data</w:t>
+        <w:t>D0..d7 = ASCII keyboard data</w:t>
       </w:r>
     </w:p>
     <w:p>
@@ -2152,15 +2165,7 @@
         </w:numPr>
       </w:pPr>
       <w:r>
-        <w:t>D8</w:t>
-      </w:r>
-      <w:proofErr w:type="gramStart"/>
-      <w:r>
-        <w:t>..</w:t>
-      </w:r>
-      <w:proofErr w:type="gramEnd"/>
-      <w:r>
-        <w:t>d31 = 0</w:t>
+        <w:t>D8..d31 = 0</w:t>
       </w:r>
     </w:p>
     <w:p>
@@ -2242,15 +2247,7 @@
         </w:numPr>
       </w:pPr>
       <w:r>
-        <w:t>D1</w:t>
-      </w:r>
-      <w:proofErr w:type="gramStart"/>
-      <w:r>
-        <w:t>..</w:t>
-      </w:r>
-      <w:proofErr w:type="gramEnd"/>
-      <w:r>
-        <w:t>D31 = 0</w:t>
+        <w:t>D1..D31 = 0</w:t>
       </w:r>
     </w:p>
     <w:p>
@@ -2316,15 +2313,7 @@
         </w:numPr>
       </w:pPr>
       <w:r>
-        <w:t>D0</w:t>
-      </w:r>
-      <w:proofErr w:type="gramStart"/>
-      <w:r>
-        <w:t>..</w:t>
-      </w:r>
-      <w:proofErr w:type="gramEnd"/>
-      <w:r>
-        <w:t>d7 = ASCII keyboard data</w:t>
+        <w:t>D0..d7 = ASCII keyboard data</w:t>
       </w:r>
     </w:p>
     <w:p>
@@ -2336,15 +2325,7 @@
         </w:numPr>
       </w:pPr>
       <w:r>
-        <w:t>D8</w:t>
-      </w:r>
-      <w:proofErr w:type="gramStart"/>
-      <w:r>
-        <w:t>..</w:t>
-      </w:r>
-      <w:proofErr w:type="gramEnd"/>
-      <w:r>
-        <w:t>d31 = 0</w:t>
+        <w:t>D8..d31 = 0</w:t>
       </w:r>
     </w:p>
     <w:p>
@@ -2422,15 +2403,7 @@
         </w:numPr>
       </w:pPr>
       <w:r>
-        <w:t>D1</w:t>
-      </w:r>
-      <w:proofErr w:type="gramStart"/>
-      <w:r>
-        <w:t>..</w:t>
-      </w:r>
-      <w:proofErr w:type="gramEnd"/>
-      <w:r>
-        <w:t>D31 = 0</w:t>
+        <w:t>D1..D31 = 0</w:t>
       </w:r>
     </w:p>
     <w:p>
@@ -2505,15 +2478,7 @@
         </w:numPr>
       </w:pPr>
       <w:r>
-        <w:t xml:space="preserve">A4-CE6, A4-CE10, </w:t>
-      </w:r>
-      <w:proofErr w:type="spellStart"/>
-      <w:r>
-        <w:t>ZrTech</w:t>
-      </w:r>
-      <w:proofErr w:type="spellEnd"/>
-      <w:r>
-        <w:t xml:space="preserve"> boards</w:t>
+        <w:t>A4-CE6, A4-CE10, ZrTech boards</w:t>
       </w:r>
     </w:p>
     <w:p>
@@ -2828,15 +2793,7 @@
         </w:numPr>
       </w:pPr>
       <w:r>
-        <w:t xml:space="preserve">Reset and </w:t>
-      </w:r>
-      <w:proofErr w:type="spellStart"/>
-      <w:r>
-        <w:t>nCONFIG</w:t>
-      </w:r>
-      <w:proofErr w:type="spellEnd"/>
-      <w:r>
-        <w:t xml:space="preserve"> (not readable)</w:t>
+        <w:t>Reset and nCONFIG (not readable)</w:t>
       </w:r>
     </w:p>
     <w:p>
@@ -2859,13 +2816,8 @@
           <w:numId w:val="4"/>
         </w:numPr>
       </w:pPr>
-      <w:proofErr w:type="spellStart"/>
-      <w:r>
-        <w:t>ZrTech</w:t>
-      </w:r>
-      <w:proofErr w:type="spellEnd"/>
-      <w:r>
-        <w:t xml:space="preserve"> board</w:t>
+      <w:r>
+        <w:t>ZrTech board</w:t>
       </w:r>
     </w:p>
     <w:p>
@@ -3082,15 +3034,7 @@
               </w:numPr>
             </w:pPr>
             <w:r>
-              <w:t xml:space="preserve">Typically 50 MHz ticks (20 </w:t>
-            </w:r>
-            <w:proofErr w:type="spellStart"/>
-            <w:r>
-              <w:t>nS</w:t>
-            </w:r>
-            <w:proofErr w:type="spellEnd"/>
-            <w:r>
-              <w:t>)</w:t>
+              <w:t>Typically 50 MHz ticks (20 nS)</w:t>
             </w:r>
           </w:p>
         </w:tc>
@@ -3111,13 +3055,8 @@
             <w:tcW w:w="8118" w:type="dxa"/>
           </w:tcPr>
           <w:p>
-            <w:proofErr w:type="spellStart"/>
-            <w:r>
-              <w:t>MicroSeconds</w:t>
-            </w:r>
-            <w:proofErr w:type="spellEnd"/>
-            <w:r>
-              <w:t xml:space="preserve"> Counter</w:t>
+            <w:r>
+              <w:t>MicroSeconds Counter</w:t>
             </w:r>
           </w:p>
         </w:tc>
@@ -5263,7 +5202,7 @@
 </file>
 
 <file path=customXml/itemProps1.xml><?xml version="1.0" encoding="utf-8"?>
-<ds:datastoreItem xmlns:ds="http://schemas.openxmlformats.org/officeDocument/2006/customXml" ds:itemID="{B145BBD0-4016-41B6-8D75-F4F7EA568F38}">
+<ds:datastoreItem xmlns:ds="http://schemas.openxmlformats.org/officeDocument/2006/customXml" ds:itemID="{576EDCE3-F247-490B-BFB4-ABCDDFAC19DF}">
   <ds:schemaRefs>
     <ds:schemaRef ds:uri="http://schemas.openxmlformats.org/officeDocument/2006/bibliography"/>
   </ds:schemaRefs>

</xml_diff>

<commit_message>
Updated memory map for polled PS/2 kbd
</commit_message>
<xml_diff>
--- a/Assembler/R32V2020_Peripheral_Memory_Map.docx
+++ b/Assembler/R32V2020_Peripheral_Memory_Map.docx
@@ -52,7 +52,7 @@
           <w:b/>
           <w:sz w:val="28"/>
         </w:rPr>
-        <w:t>6</w:t>
+        <w:t>9</w:t>
       </w:r>
     </w:p>
     <w:tbl>
@@ -661,11 +661,19 @@
         </w:numPr>
       </w:pPr>
       <w:hyperlink r:id="rId9">
+        <w:proofErr w:type="spellStart"/>
         <w:r>
           <w:rPr>
             <w:rStyle w:val="InternetLink"/>
           </w:rPr>
-          <w:t>ZrTech v2.00 EP4CE6 Board</w:t>
+          <w:t>ZrTech</w:t>
+        </w:r>
+        <w:proofErr w:type="spellEnd"/>
+        <w:r>
+          <w:rPr>
+            <w:rStyle w:val="InternetLink"/>
+          </w:rPr>
+          <w:t xml:space="preserve"> v2.00 EP4CE6 Board</w:t>
         </w:r>
       </w:hyperlink>
     </w:p>
@@ -831,8 +839,16 @@
                 <w:b/>
               </w:rPr>
               <w:br/>
-              <w:t>DIP Sw</w:t>
-            </w:r>
+              <w:t xml:space="preserve">DIP </w:t>
+            </w:r>
+            <w:proofErr w:type="spellStart"/>
+            <w:r>
+              <w:rPr>
+                <w:b/>
+              </w:rPr>
+              <w:t>Sw</w:t>
+            </w:r>
+            <w:proofErr w:type="spellEnd"/>
           </w:p>
         </w:tc>
         <w:tc>
@@ -871,8 +887,30 @@
               <w:rPr>
                 <w:b/>
               </w:rPr>
-              <w:t>7 Seg Disp</w:t>
-            </w:r>
+              <w:t xml:space="preserve">7 </w:t>
+            </w:r>
+            <w:proofErr w:type="spellStart"/>
+            <w:r>
+              <w:rPr>
+                <w:b/>
+              </w:rPr>
+              <w:t>Seg</w:t>
+            </w:r>
+            <w:proofErr w:type="spellEnd"/>
+            <w:r>
+              <w:rPr>
+                <w:b/>
+              </w:rPr>
+              <w:t xml:space="preserve"> </w:t>
+            </w:r>
+            <w:proofErr w:type="spellStart"/>
+            <w:r>
+              <w:rPr>
+                <w:b/>
+              </w:rPr>
+              <w:t>Disp</w:t>
+            </w:r>
+            <w:proofErr w:type="spellEnd"/>
           </w:p>
         </w:tc>
         <w:tc>
@@ -1137,8 +1175,13 @@
             <w:pPr>
               <w:spacing w:after="0" w:line="240" w:lineRule="auto"/>
             </w:pPr>
-            <w:r>
-              <w:t>ZrTech 2.00</w:t>
+            <w:proofErr w:type="spellStart"/>
+            <w:r>
+              <w:t>ZrTech</w:t>
+            </w:r>
+            <w:proofErr w:type="spellEnd"/>
+            <w:r>
+              <w:t xml:space="preserve"> 2.00</w:t>
             </w:r>
           </w:p>
         </w:tc>
@@ -1459,7 +1502,7 @@
               <w:jc w:val="center"/>
             </w:pPr>
             <w:r>
-              <w:t>5/6/6</w:t>
+              <w:t>5/6/5</w:t>
             </w:r>
           </w:p>
         </w:tc>
@@ -1495,6 +1538,8 @@
             <w:pPr>
               <w:spacing w:after="0" w:line="240" w:lineRule="auto"/>
             </w:pPr>
+            <w:bookmarkStart w:id="0" w:name="_GoBack"/>
+            <w:bookmarkEnd w:id="0"/>
             <w:r>
               <w:t>8x8 matrix</w:t>
             </w:r>
@@ -1728,8 +1773,6 @@
       <w:r>
         <w:t>Address offset = 0 – Status</w:t>
       </w:r>
-      <w:bookmarkStart w:id="0" w:name="_GoBack"/>
-      <w:bookmarkEnd w:id="0"/>
     </w:p>
     <w:p>
       <w:pPr>
@@ -1764,8 +1807,13 @@
         </w:numPr>
       </w:pPr>
       <w:r>
-        <w:t>Support ANSI escape sequences from Grant Searle’s Multicomp</w:t>
-      </w:r>
+        <w:t xml:space="preserve">Support ANSI escape sequences from Grant Searle’s </w:t>
+      </w:r>
+      <w:proofErr w:type="spellStart"/>
+      <w:r>
+        <w:t>Multicomp</w:t>
+      </w:r>
+      <w:proofErr w:type="spellEnd"/>
     </w:p>
     <w:p>
       <w:pPr>
@@ -1936,6 +1984,24 @@
           <w:sz w:val="28"/>
         </w:rPr>
         <w:t xml:space="preserve"> (Latched and unlatched)</w:t>
+      </w:r>
+    </w:p>
+    <w:p>
+      <w:r>
+        <w:t xml:space="preserve">There are two sets </w:t>
+      </w:r>
+      <w:r>
+        <w:t>of PS/2 interfaces. They both connect to the same PS/2 connector. Either can be used by software. Or both can be used (with some care).</w:t>
+      </w:r>
+    </w:p>
+    <w:p>
+      <w:r>
+        <w:t>The Latched interface is the “normal” interface that would be used by most programs. When a key is pressed the interface indicates that a new key was pressed with a data valid signal. When the key is read the interface (data valid) gets automatically cleared.</w:t>
+      </w:r>
+    </w:p>
+    <w:p>
+      <w:r>
+        <w:t>The “polled” interface can be used by programs such as games and piano keyboard simulators where it is useful to know if a button is continually pressed. This can be used to emulate joysticks or piano keyboards where the duration of the key press controls the duration of movement or sound.</w:t>
       </w:r>
     </w:p>
     <w:tbl>
@@ -2126,10 +2192,7 @@
         </w:numPr>
       </w:pPr>
       <w:r>
-        <w:t xml:space="preserve">Includes PS/2 to ASCII </w:t>
-      </w:r>
-      <w:r>
-        <w:t>conversion table</w:t>
+        <w:t>This interface latches up PS/2 keyboard key press value and strobe</w:t>
       </w:r>
     </w:p>
     <w:p>
@@ -2141,7 +2204,10 @@
         </w:numPr>
       </w:pPr>
       <w:r>
-        <w:t>PS/2 Keyboard connector is present on all hardware</w:t>
+        <w:t xml:space="preserve">Includes PS/2 to ASCII </w:t>
+      </w:r>
+      <w:r>
+        <w:t>conversion table</w:t>
       </w:r>
     </w:p>
     <w:p>
@@ -2153,7 +2219,7 @@
         </w:numPr>
       </w:pPr>
       <w:r>
-        <w:t>D0..d7 = ASCII keyboard data</w:t>
+        <w:t>PS/2 Keyboard connector is present on all hardware</w:t>
       </w:r>
     </w:p>
     <w:p>
@@ -2165,7 +2231,35 @@
         </w:numPr>
       </w:pPr>
       <w:r>
-        <w:t>D8..d31 = 0</w:t>
+        <w:t>D0</w:t>
+      </w:r>
+      <w:proofErr w:type="gramStart"/>
+      <w:r>
+        <w:t>..</w:t>
+      </w:r>
+      <w:proofErr w:type="gramEnd"/>
+      <w:r>
+        <w:t>d7 = ASCII keyboard data</w:t>
+      </w:r>
+    </w:p>
+    <w:p>
+      <w:pPr>
+        <w:pStyle w:val="ListParagraph"/>
+        <w:numPr>
+          <w:ilvl w:val="0"/>
+          <w:numId w:val="2"/>
+        </w:numPr>
+      </w:pPr>
+      <w:r>
+        <w:t>D8</w:t>
+      </w:r>
+      <w:proofErr w:type="gramStart"/>
+      <w:r>
+        <w:t>..</w:t>
+      </w:r>
+      <w:proofErr w:type="gramEnd"/>
+      <w:r>
+        <w:t>d31 = 0</w:t>
       </w:r>
     </w:p>
     <w:p>
@@ -2247,7 +2341,15 @@
         </w:numPr>
       </w:pPr>
       <w:r>
-        <w:t>D1..D31 = 0</w:t>
+        <w:t>D1</w:t>
+      </w:r>
+      <w:proofErr w:type="gramStart"/>
+      <w:r>
+        <w:t>..</w:t>
+      </w:r>
+      <w:proofErr w:type="gramEnd"/>
+      <w:r>
+        <w:t>D31 = 0</w:t>
       </w:r>
     </w:p>
     <w:p>
@@ -2301,6 +2403,7 @@
         </w:numPr>
       </w:pPr>
       <w:r>
+        <w:lastRenderedPageBreak/>
         <w:t>PS/2 Keyboard connector is present on all hardware</w:t>
       </w:r>
     </w:p>
@@ -2313,7 +2416,15 @@
         </w:numPr>
       </w:pPr>
       <w:r>
-        <w:t>D0..d7 = ASCII keyboard data</w:t>
+        <w:t>D0</w:t>
+      </w:r>
+      <w:proofErr w:type="gramStart"/>
+      <w:r>
+        <w:t>..</w:t>
+      </w:r>
+      <w:proofErr w:type="gramEnd"/>
+      <w:r>
+        <w:t>d7 = ASCII keyboard data</w:t>
       </w:r>
     </w:p>
     <w:p>
@@ -2325,7 +2436,15 @@
         </w:numPr>
       </w:pPr>
       <w:r>
-        <w:t>D8..d31 = 0</w:t>
+        <w:t>D8</w:t>
+      </w:r>
+      <w:proofErr w:type="gramStart"/>
+      <w:r>
+        <w:t>..</w:t>
+      </w:r>
+      <w:proofErr w:type="gramEnd"/>
+      <w:r>
+        <w:t>d31 = 0</w:t>
       </w:r>
     </w:p>
     <w:p>
@@ -2403,7 +2522,15 @@
         </w:numPr>
       </w:pPr>
       <w:r>
-        <w:t>D1..D31 = 0</w:t>
+        <w:t>D1</w:t>
+      </w:r>
+      <w:proofErr w:type="gramStart"/>
+      <w:r>
+        <w:t>..</w:t>
+      </w:r>
+      <w:proofErr w:type="gramEnd"/>
+      <w:r>
+        <w:t>D31 = 0</w:t>
       </w:r>
     </w:p>
     <w:p>
@@ -2478,7 +2605,15 @@
         </w:numPr>
       </w:pPr>
       <w:r>
-        <w:t>A4-CE6, A4-CE10, ZrTech boards</w:t>
+        <w:t xml:space="preserve">A4-CE6, A4-CE10, </w:t>
+      </w:r>
+      <w:proofErr w:type="spellStart"/>
+      <w:r>
+        <w:t>ZrTech</w:t>
+      </w:r>
+      <w:proofErr w:type="spellEnd"/>
+      <w:r>
+        <w:t xml:space="preserve"> boards</w:t>
       </w:r>
     </w:p>
     <w:p>
@@ -2793,7 +2928,15 @@
         </w:numPr>
       </w:pPr>
       <w:r>
-        <w:t>Reset and nCONFIG (not readable)</w:t>
+        <w:t xml:space="preserve">Reset and </w:t>
+      </w:r>
+      <w:proofErr w:type="spellStart"/>
+      <w:r>
+        <w:t>nCONFIG</w:t>
+      </w:r>
+      <w:proofErr w:type="spellEnd"/>
+      <w:r>
+        <w:t xml:space="preserve"> (not readable)</w:t>
       </w:r>
     </w:p>
     <w:p>
@@ -2816,8 +2959,13 @@
           <w:numId w:val="4"/>
         </w:numPr>
       </w:pPr>
-      <w:r>
-        <w:t>ZrTech board</w:t>
+      <w:proofErr w:type="spellStart"/>
+      <w:r>
+        <w:t>ZrTech</w:t>
+      </w:r>
+      <w:proofErr w:type="spellEnd"/>
+      <w:r>
+        <w:t xml:space="preserve"> board</w:t>
       </w:r>
     </w:p>
     <w:p>
@@ -3034,7 +3182,15 @@
               </w:numPr>
             </w:pPr>
             <w:r>
-              <w:t>Typically 50 MHz ticks (20 nS)</w:t>
+              <w:t xml:space="preserve">Typically 50 MHz ticks (20 </w:t>
+            </w:r>
+            <w:proofErr w:type="spellStart"/>
+            <w:r>
+              <w:t>nS</w:t>
+            </w:r>
+            <w:proofErr w:type="spellEnd"/>
+            <w:r>
+              <w:t>)</w:t>
             </w:r>
           </w:p>
         </w:tc>
@@ -3055,8 +3211,13 @@
             <w:tcW w:w="8118" w:type="dxa"/>
           </w:tcPr>
           <w:p>
-            <w:r>
-              <w:t>MicroSeconds Counter</w:t>
+            <w:proofErr w:type="spellStart"/>
+            <w:r>
+              <w:t>MicroSeconds</w:t>
+            </w:r>
+            <w:proofErr w:type="spellEnd"/>
+            <w:r>
+              <w:t xml:space="preserve"> Counter</w:t>
             </w:r>
           </w:p>
         </w:tc>
@@ -5202,7 +5363,7 @@
 </file>
 
 <file path=customXml/itemProps1.xml><?xml version="1.0" encoding="utf-8"?>
-<ds:datastoreItem xmlns:ds="http://schemas.openxmlformats.org/officeDocument/2006/customXml" ds:itemID="{576EDCE3-F247-490B-BFB4-ABCDDFAC19DF}">
+<ds:datastoreItem xmlns:ds="http://schemas.openxmlformats.org/officeDocument/2006/customXml" ds:itemID="{966DFFA0-300B-4C5E-966E-5D03F37AEEF7}">
   <ds:schemaRefs>
     <ds:schemaRef ds:uri="http://schemas.openxmlformats.org/officeDocument/2006/bibliography"/>
   </ds:schemaRefs>

</xml_diff>